<commit_message>
[5] WIFI STATION connect
</commit_message>
<xml_diff>
--- a/documents/lvtn-2024.docx
+++ b/documents/lvtn-2024.docx
@@ -3432,6 +3432,12 @@
             <w:insideH w:val="single" w:color="auto" w:sz="4" w:space="0"/>
             <w:insideV w:val="single" w:color="auto" w:sz="4" w:space="0"/>
           </w:tblBorders>
+          <w:tblCellMar>
+            <w:top w:w="0" w:type="dxa"/>
+            <w:left w:w="108" w:type="dxa"/>
+            <w:bottom w:w="0" w:type="dxa"/>
+            <w:right w:w="108" w:type="dxa"/>
+          </w:tblCellMar>
         </w:tblPrEx>
         <w:trPr>
           <w:trHeight w:val="1511" w:hRule="atLeast"/>
@@ -3991,6 +3997,12 @@
             <w:insideH w:val="single" w:color="auto" w:sz="4" w:space="0"/>
             <w:insideV w:val="single" w:color="auto" w:sz="4" w:space="0"/>
           </w:tblBorders>
+          <w:tblCellMar>
+            <w:top w:w="0" w:type="dxa"/>
+            <w:left w:w="108" w:type="dxa"/>
+            <w:bottom w:w="0" w:type="dxa"/>
+            <w:right w:w="108" w:type="dxa"/>
+          </w:tblCellMar>
         </w:tblPrEx>
         <w:trPr>
           <w:trHeight w:val="1511" w:hRule="atLeast"/>
@@ -5583,6 +5595,12 @@
             <w:insideH w:val="single" w:color="auto" w:sz="4" w:space="0"/>
             <w:insideV w:val="single" w:color="auto" w:sz="4" w:space="0"/>
           </w:tblBorders>
+          <w:tblCellMar>
+            <w:top w:w="0" w:type="dxa"/>
+            <w:left w:w="108" w:type="dxa"/>
+            <w:bottom w:w="0" w:type="dxa"/>
+            <w:right w:w="108" w:type="dxa"/>
+          </w:tblCellMar>
         </w:tblPrEx>
         <w:trPr>
           <w:trHeight w:val="1511" w:hRule="atLeast"/>
@@ -6198,8 +6216,6 @@
                       <w:rFonts w:hint="default"/>
                     </w:rPr>
                   </w:pPr>
-                  <w:bookmarkStart w:id="9" w:name="_GoBack"/>
-                  <w:bookmarkEnd w:id="9"/>
                   <w:r>
                     <w:rPr>
                       <w:rFonts w:hint="default"/>
@@ -6776,7 +6792,7 @@
           <w:rFonts w:hint="default" w:ascii="Times New Roman" w:hAnsi="Times New Roman" w:cs="Times New Roman"/>
           <w:lang w:val="en-US" w:eastAsia="ja-JP"/>
         </w:rPr>
-        <w:t>Bài toán ??</w:t>
+        <w:t>Bài toán đọc ghi SDCard</w:t>
       </w:r>
     </w:p>
     <w:p>
@@ -6822,6 +6838,230 @@
         </w:rPr>
         <w:t>Mô hình và các thông số</w:t>
       </w:r>
+    </w:p>
+    <w:p>
+      <w:pPr>
+        <w:pStyle w:val="3"/>
+        <w:numPr>
+          <w:ilvl w:val="1"/>
+          <w:numId w:val="1"/>
+        </w:numPr>
+        <w:rPr>
+          <w:rFonts w:hint="default" w:ascii="Times New Roman" w:hAnsi="Times New Roman" w:cs="Times New Roman"/>
+          <w:lang w:val="en-US" w:eastAsia="ja-JP"/>
+        </w:rPr>
+      </w:pPr>
+      <w:r>
+        <w:rPr>
+          <w:rFonts w:ascii="Times New Roman" w:hAnsi="Times New Roman" w:cs="Times New Roman"/>
+          <w:lang w:eastAsia="ja-JP"/>
+        </w:rPr>
+        <w:t xml:space="preserve"> </w:t>
+      </w:r>
+      <w:r>
+        <w:rPr>
+          <w:rFonts w:hint="default" w:ascii="Times New Roman" w:hAnsi="Times New Roman" w:cs="Times New Roman"/>
+          <w:lang w:val="en-US" w:eastAsia="ja-JP"/>
+        </w:rPr>
+        <w:t>Bài toán ??</w:t>
+      </w:r>
+    </w:p>
+    <w:p>
+      <w:pPr>
+        <w:pStyle w:val="4"/>
+        <w:numPr>
+          <w:ilvl w:val="2"/>
+          <w:numId w:val="1"/>
+        </w:numPr>
+        <w:bidi w:val="0"/>
+        <w:ind w:left="1800" w:leftChars="0" w:hanging="720" w:firstLineChars="0"/>
+        <w:rPr>
+          <w:rFonts w:hint="default"/>
+          <w:lang w:val="en-US" w:eastAsia="ja-JP"/>
+        </w:rPr>
+      </w:pPr>
+      <w:r>
+        <w:rPr>
+          <w:rFonts w:hint="default"/>
+          <w:lang w:val="en-US" w:eastAsia="ja-JP"/>
+        </w:rPr>
+        <w:t>Mô hình và các thông số</w:t>
+      </w:r>
+      <w:bookmarkStart w:id="9" w:name="_GoBack"/>
+      <w:bookmarkEnd w:id="9"/>
+    </w:p>
+    <w:p>
+      <w:pPr>
+        <w:pStyle w:val="4"/>
+        <w:numPr>
+          <w:ilvl w:val="2"/>
+          <w:numId w:val="1"/>
+        </w:numPr>
+        <w:bidi w:val="0"/>
+        <w:ind w:left="1800" w:leftChars="0" w:hanging="720" w:firstLineChars="0"/>
+        <w:rPr>
+          <w:rFonts w:hint="default"/>
+          <w:lang w:val="en-US" w:eastAsia="ja-JP"/>
+        </w:rPr>
+      </w:pPr>
+      <w:r>
+        <w:rPr>
+          <w:rFonts w:hint="default"/>
+          <w:lang w:val="en-US" w:eastAsia="ja-JP"/>
+        </w:rPr>
+        <w:t>Mô hình và các thông số</w:t>
+      </w:r>
+    </w:p>
+    <w:p>
+      <w:pPr>
+        <w:pStyle w:val="3"/>
+        <w:numPr>
+          <w:ilvl w:val="1"/>
+          <w:numId w:val="1"/>
+        </w:numPr>
+        <w:rPr>
+          <w:rFonts w:hint="default" w:ascii="Times New Roman" w:hAnsi="Times New Roman" w:cs="Times New Roman"/>
+          <w:lang w:val="en-US" w:eastAsia="ja-JP"/>
+        </w:rPr>
+      </w:pPr>
+      <w:r>
+        <w:rPr>
+          <w:rFonts w:ascii="Times New Roman" w:hAnsi="Times New Roman" w:cs="Times New Roman"/>
+          <w:lang w:eastAsia="ja-JP"/>
+        </w:rPr>
+        <w:t xml:space="preserve"> </w:t>
+      </w:r>
+      <w:r>
+        <w:rPr>
+          <w:rFonts w:hint="default" w:ascii="Times New Roman" w:hAnsi="Times New Roman" w:cs="Times New Roman"/>
+          <w:lang w:val="en-US" w:eastAsia="ja-JP"/>
+        </w:rPr>
+        <w:t>Bài toán ??</w:t>
+      </w:r>
+    </w:p>
+    <w:p>
+      <w:pPr>
+        <w:pStyle w:val="4"/>
+        <w:numPr>
+          <w:ilvl w:val="2"/>
+          <w:numId w:val="1"/>
+        </w:numPr>
+        <w:bidi w:val="0"/>
+        <w:ind w:left="1800" w:leftChars="0" w:hanging="720" w:firstLineChars="0"/>
+        <w:rPr>
+          <w:rFonts w:hint="default"/>
+          <w:lang w:val="en-US" w:eastAsia="ja-JP"/>
+        </w:rPr>
+      </w:pPr>
+      <w:r>
+        <w:rPr>
+          <w:rFonts w:hint="default"/>
+          <w:lang w:val="en-US" w:eastAsia="ja-JP"/>
+        </w:rPr>
+        <w:t>Mô hình và các thông số</w:t>
+      </w:r>
+    </w:p>
+    <w:p>
+      <w:pPr>
+        <w:pStyle w:val="4"/>
+        <w:numPr>
+          <w:ilvl w:val="2"/>
+          <w:numId w:val="1"/>
+        </w:numPr>
+        <w:bidi w:val="0"/>
+        <w:ind w:left="1800" w:leftChars="0" w:hanging="720" w:firstLineChars="0"/>
+        <w:rPr>
+          <w:rFonts w:hint="default"/>
+          <w:lang w:val="en-US" w:eastAsia="ja-JP"/>
+        </w:rPr>
+      </w:pPr>
+      <w:r>
+        <w:rPr>
+          <w:rFonts w:hint="default"/>
+          <w:lang w:val="en-US" w:eastAsia="ja-JP"/>
+        </w:rPr>
+        <w:t>Mô hình và các thông số</w:t>
+      </w:r>
+    </w:p>
+    <w:p>
+      <w:pPr>
+        <w:pStyle w:val="3"/>
+        <w:numPr>
+          <w:ilvl w:val="1"/>
+          <w:numId w:val="1"/>
+        </w:numPr>
+        <w:rPr>
+          <w:rFonts w:hint="default" w:ascii="Times New Roman" w:hAnsi="Times New Roman" w:cs="Times New Roman"/>
+          <w:lang w:val="en-US" w:eastAsia="ja-JP"/>
+        </w:rPr>
+      </w:pPr>
+      <w:r>
+        <w:rPr>
+          <w:rFonts w:ascii="Times New Roman" w:hAnsi="Times New Roman" w:cs="Times New Roman"/>
+          <w:lang w:eastAsia="ja-JP"/>
+        </w:rPr>
+        <w:t xml:space="preserve"> </w:t>
+      </w:r>
+      <w:r>
+        <w:rPr>
+          <w:rFonts w:hint="default" w:ascii="Times New Roman" w:hAnsi="Times New Roman" w:cs="Times New Roman"/>
+          <w:lang w:val="en-US" w:eastAsia="ja-JP"/>
+        </w:rPr>
+        <w:t>Bài toán ??</w:t>
+      </w:r>
+    </w:p>
+    <w:p>
+      <w:pPr>
+        <w:pStyle w:val="4"/>
+        <w:numPr>
+          <w:ilvl w:val="2"/>
+          <w:numId w:val="1"/>
+        </w:numPr>
+        <w:bidi w:val="0"/>
+        <w:ind w:left="1800" w:leftChars="0" w:hanging="720" w:firstLineChars="0"/>
+        <w:rPr>
+          <w:rFonts w:hint="default"/>
+          <w:lang w:val="en-US" w:eastAsia="ja-JP"/>
+        </w:rPr>
+      </w:pPr>
+      <w:r>
+        <w:rPr>
+          <w:rFonts w:hint="default"/>
+          <w:lang w:val="en-US" w:eastAsia="ja-JP"/>
+        </w:rPr>
+        <w:t>Mô hình và các thông số</w:t>
+      </w:r>
+    </w:p>
+    <w:p>
+      <w:pPr>
+        <w:pStyle w:val="4"/>
+        <w:numPr>
+          <w:ilvl w:val="2"/>
+          <w:numId w:val="1"/>
+        </w:numPr>
+        <w:bidi w:val="0"/>
+        <w:ind w:left="1800" w:leftChars="0" w:hanging="720" w:firstLineChars="0"/>
+        <w:rPr>
+          <w:rFonts w:hint="default"/>
+          <w:lang w:val="en-US" w:eastAsia="ja-JP"/>
+        </w:rPr>
+      </w:pPr>
+      <w:r>
+        <w:rPr>
+          <w:rFonts w:hint="default"/>
+          <w:lang w:val="en-US" w:eastAsia="ja-JP"/>
+        </w:rPr>
+        <w:t>Mô hình và các thông số</w:t>
+      </w:r>
+    </w:p>
+    <w:p>
+      <w:pPr>
+        <w:pStyle w:val="3"/>
+        <w:rPr>
+          <w:rFonts w:hint="default"/>
+          <w:lang w:val="en-US" w:eastAsia="ja-JP"/>
+        </w:rPr>
+      </w:pPr>
     </w:p>
     <w:p>
       <w:pPr>
@@ -7214,12 +7454,6 @@
             <w:insideH w:val="single" w:color="000000" w:themeColor="text1" w:sz="4" w:space="0"/>
             <w:insideV w:val="single" w:color="000000" w:themeColor="text1" w:sz="4" w:space="0"/>
           </w:tblBorders>
-          <w:tblCellMar>
-            <w:top w:w="0" w:type="dxa"/>
-            <w:left w:w="108" w:type="dxa"/>
-            <w:bottom w:w="0" w:type="dxa"/>
-            <w:right w:w="108" w:type="dxa"/>
-          </w:tblCellMar>
         </w:tblPrEx>
         <w:tc>
           <w:tcPr>
@@ -9398,7 +9632,7 @@
     <w:lsdException w:unhideWhenUsed="0" w:uiPriority="71" w:semiHidden="0" w:name="Colorful Shading Accent 1"/>
     <w:lsdException w:unhideWhenUsed="0" w:uiPriority="72" w:semiHidden="0" w:name="Colorful List Accent 1"/>
     <w:lsdException w:unhideWhenUsed="0" w:uiPriority="73" w:semiHidden="0" w:name="Colorful Grid Accent 1"/>
-    <w:lsdException w:qFormat="1" w:unhideWhenUsed="0" w:uiPriority="60" w:semiHidden="0" w:name="Light Shading Accent 2"/>
+    <w:lsdException w:unhideWhenUsed="0" w:uiPriority="60" w:semiHidden="0" w:name="Light Shading Accent 2"/>
     <w:lsdException w:unhideWhenUsed="0" w:uiPriority="61" w:semiHidden="0" w:name="Light List Accent 2"/>
     <w:lsdException w:unhideWhenUsed="0" w:uiPriority="62" w:semiHidden="0" w:name="Light Grid Accent 2"/>
     <w:lsdException w:unhideWhenUsed="0" w:uiPriority="63" w:semiHidden="0" w:name="Medium Shading 1 Accent 2"/>

</xml_diff>